<commit_message>
Improved diagrams, added cloud costs estimation and sample data from NIFC
</commit_message>
<xml_diff>
--- a/docs/Documentation.docx
+++ b/docs/Documentation.docx
@@ -59,7 +59,19 @@
         <w:rPr>
           <w:lang w:val="en-US"/>
         </w:rPr>
-        <w:t>As a Person, I want to view disasters near me, so I can be cautious about.</w:t>
+        <w:t xml:space="preserve">As a Person, I want to view disasters </w:t>
+      </w:r>
+      <w:r>
+        <w:rPr>
+          <w:lang w:val="en-US"/>
+        </w:rPr>
+        <w:t>in an area</w:t>
+      </w:r>
+      <w:r>
+        <w:rPr>
+          <w:lang w:val="en-US"/>
+        </w:rPr>
+        <w:t>, so I can be cautious about.</w:t>
       </w:r>
     </w:p>
     <w:p>
@@ -108,6 +120,268 @@
           <w:lang w:val="en-US"/>
         </w:rPr>
         <w:t>As a Person, I want to be notified about a disaster near me, so I can be cautious about.</w:t>
+      </w:r>
+    </w:p>
+    <w:p>
+      <w:pPr>
+        <w:rPr>
+          <w:lang w:val="en-US"/>
+        </w:rPr>
+      </w:pPr>
+    </w:p>
+    <w:p>
+      <w:pPr>
+        <w:pStyle w:val="Ttulo2"/>
+        <w:rPr>
+          <w:lang w:val="en-US"/>
+        </w:rPr>
+      </w:pPr>
+      <w:r>
+        <w:rPr>
+          <w:lang w:val="en-US"/>
+        </w:rPr>
+        <w:t>Technical Specifications</w:t>
+      </w:r>
+    </w:p>
+    <w:p>
+      <w:pPr>
+        <w:rPr>
+          <w:lang w:val="en-US"/>
+        </w:rPr>
+      </w:pPr>
+    </w:p>
+    <w:p>
+      <w:pPr>
+        <w:pStyle w:val="Prrafodelista"/>
+        <w:numPr>
+          <w:ilvl w:val="0"/>
+          <w:numId w:val="2"/>
+        </w:numPr>
+        <w:rPr>
+          <w:lang w:val="en-US"/>
+        </w:rPr>
+      </w:pPr>
+      <w:r>
+        <w:rPr>
+          <w:lang w:val="en-US"/>
+        </w:rPr>
+        <w:t>Visual Studio 2022</w:t>
+      </w:r>
+    </w:p>
+    <w:p>
+      <w:pPr>
+        <w:pStyle w:val="Prrafodelista"/>
+        <w:numPr>
+          <w:ilvl w:val="0"/>
+          <w:numId w:val="2"/>
+        </w:numPr>
+        <w:rPr>
+          <w:lang w:val="en-US"/>
+        </w:rPr>
+      </w:pPr>
+      <w:r>
+        <w:rPr>
+          <w:lang w:val="en-US"/>
+        </w:rPr>
+        <w:t>.NET 8</w:t>
+      </w:r>
+    </w:p>
+    <w:p>
+      <w:pPr>
+        <w:pStyle w:val="Prrafodelista"/>
+        <w:numPr>
+          <w:ilvl w:val="0"/>
+          <w:numId w:val="2"/>
+        </w:numPr>
+        <w:rPr>
+          <w:lang w:val="en-US"/>
+        </w:rPr>
+      </w:pPr>
+      <w:r>
+        <w:rPr>
+          <w:lang w:val="en-US"/>
+        </w:rPr>
+        <w:t>.NET MAUI</w:t>
+      </w:r>
+    </w:p>
+    <w:p>
+      <w:pPr>
+        <w:pStyle w:val="Prrafodelista"/>
+        <w:numPr>
+          <w:ilvl w:val="0"/>
+          <w:numId w:val="2"/>
+        </w:numPr>
+        <w:rPr>
+          <w:lang w:val="en-US"/>
+        </w:rPr>
+      </w:pPr>
+      <w:r>
+        <w:rPr>
+          <w:lang w:val="en-US"/>
+        </w:rPr>
+        <w:t>Visual Studio Center</w:t>
+      </w:r>
+    </w:p>
+    <w:p>
+      <w:pPr>
+        <w:pStyle w:val="Prrafodelista"/>
+        <w:numPr>
+          <w:ilvl w:val="0"/>
+          <w:numId w:val="2"/>
+        </w:numPr>
+        <w:rPr>
+          <w:lang w:val="en-US"/>
+        </w:rPr>
+      </w:pPr>
+      <w:r>
+        <w:rPr>
+          <w:lang w:val="en-US"/>
+        </w:rPr>
+        <w:t>Azure DevOps</w:t>
+      </w:r>
+    </w:p>
+    <w:p>
+      <w:pPr>
+        <w:pStyle w:val="Prrafodelista"/>
+        <w:numPr>
+          <w:ilvl w:val="0"/>
+          <w:numId w:val="2"/>
+        </w:numPr>
+        <w:rPr>
+          <w:lang w:val="en-US"/>
+        </w:rPr>
+      </w:pPr>
+      <w:r>
+        <w:rPr>
+          <w:lang w:val="en-US"/>
+        </w:rPr>
+        <w:t>GitHub</w:t>
+      </w:r>
+    </w:p>
+    <w:p>
+      <w:pPr>
+        <w:pStyle w:val="Prrafodelista"/>
+        <w:numPr>
+          <w:ilvl w:val="0"/>
+          <w:numId w:val="2"/>
+        </w:numPr>
+        <w:rPr>
+          <w:lang w:val="en-US"/>
+        </w:rPr>
+      </w:pPr>
+      <w:r>
+        <w:rPr>
+          <w:lang w:val="en-US"/>
+        </w:rPr>
+        <w:t>ASP.NET Core</w:t>
+      </w:r>
+    </w:p>
+    <w:p>
+      <w:pPr>
+        <w:pStyle w:val="Prrafodelista"/>
+        <w:numPr>
+          <w:ilvl w:val="0"/>
+          <w:numId w:val="2"/>
+        </w:numPr>
+        <w:rPr>
+          <w:lang w:val="en-US"/>
+        </w:rPr>
+      </w:pPr>
+      <w:r>
+        <w:rPr>
+          <w:lang w:val="en-US"/>
+        </w:rPr>
+        <w:t>Azure SQL Database</w:t>
+      </w:r>
+    </w:p>
+    <w:p>
+      <w:pPr>
+        <w:pStyle w:val="Prrafodelista"/>
+        <w:numPr>
+          <w:ilvl w:val="0"/>
+          <w:numId w:val="2"/>
+        </w:numPr>
+        <w:rPr>
+          <w:lang w:val="en-US"/>
+        </w:rPr>
+      </w:pPr>
+      <w:r>
+        <w:rPr>
+          <w:lang w:val="en-US"/>
+        </w:rPr>
+        <w:t>Azure Storage Account</w:t>
+      </w:r>
+    </w:p>
+    <w:p>
+      <w:pPr>
+        <w:pStyle w:val="Prrafodelista"/>
+        <w:numPr>
+          <w:ilvl w:val="0"/>
+          <w:numId w:val="2"/>
+        </w:numPr>
+        <w:rPr>
+          <w:lang w:val="en-US"/>
+        </w:rPr>
+      </w:pPr>
+      <w:r>
+        <w:rPr>
+          <w:lang w:val="en-US"/>
+        </w:rPr>
+        <w:t>Azure AD B2C</w:t>
+      </w:r>
+    </w:p>
+    <w:p>
+      <w:pPr>
+        <w:pStyle w:val="Prrafodelista"/>
+        <w:numPr>
+          <w:ilvl w:val="0"/>
+          <w:numId w:val="2"/>
+        </w:numPr>
+        <w:rPr>
+          <w:lang w:val="en-US"/>
+        </w:rPr>
+      </w:pPr>
+      <w:r>
+        <w:rPr>
+          <w:lang w:val="en-US"/>
+        </w:rPr>
+        <w:t>Azure Container Apps</w:t>
+      </w:r>
+    </w:p>
+    <w:p>
+      <w:pPr>
+        <w:pStyle w:val="Prrafodelista"/>
+        <w:numPr>
+          <w:ilvl w:val="0"/>
+          <w:numId w:val="2"/>
+        </w:numPr>
+        <w:rPr>
+          <w:lang w:val="en-US"/>
+        </w:rPr>
+      </w:pPr>
+      <w:r>
+        <w:rPr>
+          <w:lang w:val="en-US"/>
+        </w:rPr>
+        <w:t>Azure Container Registry</w:t>
+      </w:r>
+    </w:p>
+    <w:p>
+      <w:pPr>
+        <w:pStyle w:val="Prrafodelista"/>
+        <w:numPr>
+          <w:ilvl w:val="0"/>
+          <w:numId w:val="2"/>
+        </w:numPr>
+        <w:rPr>
+          <w:lang w:val="en-US"/>
+        </w:rPr>
+      </w:pPr>
+      <w:r>
+        <w:rPr>
+          <w:lang w:val="en-US"/>
+        </w:rPr>
+        <w:t>Terraform</w:t>
       </w:r>
     </w:p>
     <w:sectPr>
@@ -123,6 +397,119 @@
 <file path=word/numbering.xml><?xml version="1.0" encoding="utf-8"?>
 <w:numbering xmlns:wpc="http://schemas.microsoft.com/office/word/2010/wordprocessingCanvas" xmlns:cx="http://schemas.microsoft.com/office/drawing/2014/chartex" xmlns:cx1="http://schemas.microsoft.com/office/drawing/2015/9/8/chartex" xmlns:cx2="http://schemas.microsoft.com/office/drawing/2015/10/21/chartex" xmlns:cx3="http://schemas.microsoft.com/office/drawing/2016/5/9/chartex" xmlns:cx4="http://schemas.microsoft.com/office/drawing/2016/5/10/chartex" xmlns:cx5="http://schemas.microsoft.com/office/drawing/2016/5/11/chartex" xmlns:cx6="http://schemas.microsoft.com/office/drawing/2016/5/12/chartex" xmlns:cx7="http://schemas.microsoft.com/office/drawing/2016/5/13/chartex" xmlns:cx8="http://schemas.microsoft.com/office/drawing/2016/5/14/chartex" xmlns:mc="http://schemas.openxmlformats.org/markup-compatibility/2006" xmlns:aink="http://schemas.microsoft.com/office/drawing/2016/ink" xmlns:am3d="http://schemas.microsoft.com/office/drawing/2017/model3d" xmlns:o="urn:schemas-microsoft-com:office:office" xmlns:oel="http://schemas.microsoft.com/office/2019/extlst" xmlns:r="http://schemas.openxmlformats.org/officeDocument/2006/relationships" xmlns:m="http://schemas.openxmlformats.org/officeDocument/2006/math" xmlns:v="urn:schemas-microsoft-com:vml" xmlns:wp14="http://schemas.microsoft.com/office/word/2010/wordprocessingDrawing" xmlns:wp="http://schemas.openxmlformats.org/drawingml/2006/wordprocessingDrawing" xmlns:w10="urn:schemas-microsoft-com:office:word" xmlns:w="http://schemas.openxmlformats.org/wordprocessingml/2006/main" xmlns:w14="http://schemas.microsoft.com/office/word/2010/wordml" xmlns:w15="http://schemas.microsoft.com/office/word/2012/wordml" xmlns:w16cex="http://schemas.microsoft.com/office/word/2018/wordml/cex" xmlns:w16cid="http://schemas.microsoft.com/office/word/2016/wordml/cid" xmlns:w16="http://schemas.microsoft.com/office/word/2018/wordml" xmlns:w16sdtdh="http://schemas.microsoft.com/office/word/2020/wordml/sdtdatahash" xmlns:w16se="http://schemas.microsoft.com/office/word/2015/wordml/symex" xmlns:wpg="http://schemas.microsoft.com/office/word/2010/wordprocessingGroup" xmlns:wpi="http://schemas.microsoft.com/office/word/2010/wordprocessingInk" xmlns:wne="http://schemas.microsoft.com/office/word/2006/wordml" xmlns:wps="http://schemas.microsoft.com/office/word/2010/wordprocessingShape" mc:Ignorable="w14 w15 w16se w16cid w16 w16cex w16sdtdh wp14">
   <w:abstractNum w:abstractNumId="0" w15:restartNumberingAfterBreak="0">
+    <w:nsid w:val="16091BD3"/>
+    <w:multiLevelType w:val="hybridMultilevel"/>
+    <w:tmpl w:val="317833BA"/>
+    <w:lvl w:ilvl="0" w:tplc="340A0001">
+      <w:start w:val="1"/>
+      <w:numFmt w:val="bullet"/>
+      <w:lvlText w:val=""/>
+      <w:lvlJc w:val="left"/>
+      <w:pPr>
+        <w:ind w:left="720" w:hanging="360"/>
+      </w:pPr>
+      <w:rPr>
+        <w:rFonts w:ascii="Symbol" w:hAnsi="Symbol" w:hint="default"/>
+      </w:rPr>
+    </w:lvl>
+    <w:lvl w:ilvl="1" w:tplc="340A0003" w:tentative="1">
+      <w:start w:val="1"/>
+      <w:numFmt w:val="bullet"/>
+      <w:lvlText w:val="o"/>
+      <w:lvlJc w:val="left"/>
+      <w:pPr>
+        <w:ind w:left="1440" w:hanging="360"/>
+      </w:pPr>
+      <w:rPr>
+        <w:rFonts w:ascii="Courier New" w:hAnsi="Courier New" w:cs="Courier New" w:hint="default"/>
+      </w:rPr>
+    </w:lvl>
+    <w:lvl w:ilvl="2" w:tplc="340A0005" w:tentative="1">
+      <w:start w:val="1"/>
+      <w:numFmt w:val="bullet"/>
+      <w:lvlText w:val=""/>
+      <w:lvlJc w:val="left"/>
+      <w:pPr>
+        <w:ind w:left="2160" w:hanging="360"/>
+      </w:pPr>
+      <w:rPr>
+        <w:rFonts w:ascii="Wingdings" w:hAnsi="Wingdings" w:hint="default"/>
+      </w:rPr>
+    </w:lvl>
+    <w:lvl w:ilvl="3" w:tplc="340A0001" w:tentative="1">
+      <w:start w:val="1"/>
+      <w:numFmt w:val="bullet"/>
+      <w:lvlText w:val=""/>
+      <w:lvlJc w:val="left"/>
+      <w:pPr>
+        <w:ind w:left="2880" w:hanging="360"/>
+      </w:pPr>
+      <w:rPr>
+        <w:rFonts w:ascii="Symbol" w:hAnsi="Symbol" w:hint="default"/>
+      </w:rPr>
+    </w:lvl>
+    <w:lvl w:ilvl="4" w:tplc="340A0003" w:tentative="1">
+      <w:start w:val="1"/>
+      <w:numFmt w:val="bullet"/>
+      <w:lvlText w:val="o"/>
+      <w:lvlJc w:val="left"/>
+      <w:pPr>
+        <w:ind w:left="3600" w:hanging="360"/>
+      </w:pPr>
+      <w:rPr>
+        <w:rFonts w:ascii="Courier New" w:hAnsi="Courier New" w:cs="Courier New" w:hint="default"/>
+      </w:rPr>
+    </w:lvl>
+    <w:lvl w:ilvl="5" w:tplc="340A0005" w:tentative="1">
+      <w:start w:val="1"/>
+      <w:numFmt w:val="bullet"/>
+      <w:lvlText w:val=""/>
+      <w:lvlJc w:val="left"/>
+      <w:pPr>
+        <w:ind w:left="4320" w:hanging="360"/>
+      </w:pPr>
+      <w:rPr>
+        <w:rFonts w:ascii="Wingdings" w:hAnsi="Wingdings" w:hint="default"/>
+      </w:rPr>
+    </w:lvl>
+    <w:lvl w:ilvl="6" w:tplc="340A0001" w:tentative="1">
+      <w:start w:val="1"/>
+      <w:numFmt w:val="bullet"/>
+      <w:lvlText w:val=""/>
+      <w:lvlJc w:val="left"/>
+      <w:pPr>
+        <w:ind w:left="5040" w:hanging="360"/>
+      </w:pPr>
+      <w:rPr>
+        <w:rFonts w:ascii="Symbol" w:hAnsi="Symbol" w:hint="default"/>
+      </w:rPr>
+    </w:lvl>
+    <w:lvl w:ilvl="7" w:tplc="340A0003" w:tentative="1">
+      <w:start w:val="1"/>
+      <w:numFmt w:val="bullet"/>
+      <w:lvlText w:val="o"/>
+      <w:lvlJc w:val="left"/>
+      <w:pPr>
+        <w:ind w:left="5760" w:hanging="360"/>
+      </w:pPr>
+      <w:rPr>
+        <w:rFonts w:ascii="Courier New" w:hAnsi="Courier New" w:cs="Courier New" w:hint="default"/>
+      </w:rPr>
+    </w:lvl>
+    <w:lvl w:ilvl="8" w:tplc="340A0005" w:tentative="1">
+      <w:start w:val="1"/>
+      <w:numFmt w:val="bullet"/>
+      <w:lvlText w:val=""/>
+      <w:lvlJc w:val="left"/>
+      <w:pPr>
+        <w:ind w:left="6480" w:hanging="360"/>
+      </w:pPr>
+      <w:rPr>
+        <w:rFonts w:ascii="Wingdings" w:hAnsi="Wingdings" w:hint="default"/>
+      </w:rPr>
+    </w:lvl>
+  </w:abstractNum>
+  <w:abstractNum w:abstractNumId="1" w15:restartNumberingAfterBreak="0">
     <w:nsid w:val="2D7E68BD"/>
     <w:multiLevelType w:val="hybridMultilevel"/>
     <w:tmpl w:val="F2C07976"/>
@@ -236,6 +623,9 @@
     </w:lvl>
   </w:abstractNum>
   <w:num w:numId="1" w16cid:durableId="587420164">
+    <w:abstractNumId w:val="1"/>
+  </w:num>
+  <w:num w:numId="2" w16cid:durableId="1454405273">
     <w:abstractNumId w:val="0"/>
   </w:num>
 </w:numbering>

</xml_diff>

<commit_message>
Improved diagrams, added cloud costs estimation and sample data from NIFC (#3)
</commit_message>
<xml_diff>
--- a/docs/Documentation.docx
+++ b/docs/Documentation.docx
@@ -59,7 +59,19 @@
         <w:rPr>
           <w:lang w:val="en-US"/>
         </w:rPr>
-        <w:t>As a Person, I want to view disasters near me, so I can be cautious about.</w:t>
+        <w:t xml:space="preserve">As a Person, I want to view disasters </w:t>
+      </w:r>
+      <w:r>
+        <w:rPr>
+          <w:lang w:val="en-US"/>
+        </w:rPr>
+        <w:t>in an area</w:t>
+      </w:r>
+      <w:r>
+        <w:rPr>
+          <w:lang w:val="en-US"/>
+        </w:rPr>
+        <w:t>, so I can be cautious about.</w:t>
       </w:r>
     </w:p>
     <w:p>
@@ -108,6 +120,268 @@
           <w:lang w:val="en-US"/>
         </w:rPr>
         <w:t>As a Person, I want to be notified about a disaster near me, so I can be cautious about.</w:t>
+      </w:r>
+    </w:p>
+    <w:p>
+      <w:pPr>
+        <w:rPr>
+          <w:lang w:val="en-US"/>
+        </w:rPr>
+      </w:pPr>
+    </w:p>
+    <w:p>
+      <w:pPr>
+        <w:pStyle w:val="Ttulo2"/>
+        <w:rPr>
+          <w:lang w:val="en-US"/>
+        </w:rPr>
+      </w:pPr>
+      <w:r>
+        <w:rPr>
+          <w:lang w:val="en-US"/>
+        </w:rPr>
+        <w:t>Technical Specifications</w:t>
+      </w:r>
+    </w:p>
+    <w:p>
+      <w:pPr>
+        <w:rPr>
+          <w:lang w:val="en-US"/>
+        </w:rPr>
+      </w:pPr>
+    </w:p>
+    <w:p>
+      <w:pPr>
+        <w:pStyle w:val="Prrafodelista"/>
+        <w:numPr>
+          <w:ilvl w:val="0"/>
+          <w:numId w:val="2"/>
+        </w:numPr>
+        <w:rPr>
+          <w:lang w:val="en-US"/>
+        </w:rPr>
+      </w:pPr>
+      <w:r>
+        <w:rPr>
+          <w:lang w:val="en-US"/>
+        </w:rPr>
+        <w:t>Visual Studio 2022</w:t>
+      </w:r>
+    </w:p>
+    <w:p>
+      <w:pPr>
+        <w:pStyle w:val="Prrafodelista"/>
+        <w:numPr>
+          <w:ilvl w:val="0"/>
+          <w:numId w:val="2"/>
+        </w:numPr>
+        <w:rPr>
+          <w:lang w:val="en-US"/>
+        </w:rPr>
+      </w:pPr>
+      <w:r>
+        <w:rPr>
+          <w:lang w:val="en-US"/>
+        </w:rPr>
+        <w:t>.NET 8</w:t>
+      </w:r>
+    </w:p>
+    <w:p>
+      <w:pPr>
+        <w:pStyle w:val="Prrafodelista"/>
+        <w:numPr>
+          <w:ilvl w:val="0"/>
+          <w:numId w:val="2"/>
+        </w:numPr>
+        <w:rPr>
+          <w:lang w:val="en-US"/>
+        </w:rPr>
+      </w:pPr>
+      <w:r>
+        <w:rPr>
+          <w:lang w:val="en-US"/>
+        </w:rPr>
+        <w:t>.NET MAUI</w:t>
+      </w:r>
+    </w:p>
+    <w:p>
+      <w:pPr>
+        <w:pStyle w:val="Prrafodelista"/>
+        <w:numPr>
+          <w:ilvl w:val="0"/>
+          <w:numId w:val="2"/>
+        </w:numPr>
+        <w:rPr>
+          <w:lang w:val="en-US"/>
+        </w:rPr>
+      </w:pPr>
+      <w:r>
+        <w:rPr>
+          <w:lang w:val="en-US"/>
+        </w:rPr>
+        <w:t>Visual Studio Center</w:t>
+      </w:r>
+    </w:p>
+    <w:p>
+      <w:pPr>
+        <w:pStyle w:val="Prrafodelista"/>
+        <w:numPr>
+          <w:ilvl w:val="0"/>
+          <w:numId w:val="2"/>
+        </w:numPr>
+        <w:rPr>
+          <w:lang w:val="en-US"/>
+        </w:rPr>
+      </w:pPr>
+      <w:r>
+        <w:rPr>
+          <w:lang w:val="en-US"/>
+        </w:rPr>
+        <w:t>Azure DevOps</w:t>
+      </w:r>
+    </w:p>
+    <w:p>
+      <w:pPr>
+        <w:pStyle w:val="Prrafodelista"/>
+        <w:numPr>
+          <w:ilvl w:val="0"/>
+          <w:numId w:val="2"/>
+        </w:numPr>
+        <w:rPr>
+          <w:lang w:val="en-US"/>
+        </w:rPr>
+      </w:pPr>
+      <w:r>
+        <w:rPr>
+          <w:lang w:val="en-US"/>
+        </w:rPr>
+        <w:t>GitHub</w:t>
+      </w:r>
+    </w:p>
+    <w:p>
+      <w:pPr>
+        <w:pStyle w:val="Prrafodelista"/>
+        <w:numPr>
+          <w:ilvl w:val="0"/>
+          <w:numId w:val="2"/>
+        </w:numPr>
+        <w:rPr>
+          <w:lang w:val="en-US"/>
+        </w:rPr>
+      </w:pPr>
+      <w:r>
+        <w:rPr>
+          <w:lang w:val="en-US"/>
+        </w:rPr>
+        <w:t>ASP.NET Core</w:t>
+      </w:r>
+    </w:p>
+    <w:p>
+      <w:pPr>
+        <w:pStyle w:val="Prrafodelista"/>
+        <w:numPr>
+          <w:ilvl w:val="0"/>
+          <w:numId w:val="2"/>
+        </w:numPr>
+        <w:rPr>
+          <w:lang w:val="en-US"/>
+        </w:rPr>
+      </w:pPr>
+      <w:r>
+        <w:rPr>
+          <w:lang w:val="en-US"/>
+        </w:rPr>
+        <w:t>Azure SQL Database</w:t>
+      </w:r>
+    </w:p>
+    <w:p>
+      <w:pPr>
+        <w:pStyle w:val="Prrafodelista"/>
+        <w:numPr>
+          <w:ilvl w:val="0"/>
+          <w:numId w:val="2"/>
+        </w:numPr>
+        <w:rPr>
+          <w:lang w:val="en-US"/>
+        </w:rPr>
+      </w:pPr>
+      <w:r>
+        <w:rPr>
+          <w:lang w:val="en-US"/>
+        </w:rPr>
+        <w:t>Azure Storage Account</w:t>
+      </w:r>
+    </w:p>
+    <w:p>
+      <w:pPr>
+        <w:pStyle w:val="Prrafodelista"/>
+        <w:numPr>
+          <w:ilvl w:val="0"/>
+          <w:numId w:val="2"/>
+        </w:numPr>
+        <w:rPr>
+          <w:lang w:val="en-US"/>
+        </w:rPr>
+      </w:pPr>
+      <w:r>
+        <w:rPr>
+          <w:lang w:val="en-US"/>
+        </w:rPr>
+        <w:t>Azure AD B2C</w:t>
+      </w:r>
+    </w:p>
+    <w:p>
+      <w:pPr>
+        <w:pStyle w:val="Prrafodelista"/>
+        <w:numPr>
+          <w:ilvl w:val="0"/>
+          <w:numId w:val="2"/>
+        </w:numPr>
+        <w:rPr>
+          <w:lang w:val="en-US"/>
+        </w:rPr>
+      </w:pPr>
+      <w:r>
+        <w:rPr>
+          <w:lang w:val="en-US"/>
+        </w:rPr>
+        <w:t>Azure Container Apps</w:t>
+      </w:r>
+    </w:p>
+    <w:p>
+      <w:pPr>
+        <w:pStyle w:val="Prrafodelista"/>
+        <w:numPr>
+          <w:ilvl w:val="0"/>
+          <w:numId w:val="2"/>
+        </w:numPr>
+        <w:rPr>
+          <w:lang w:val="en-US"/>
+        </w:rPr>
+      </w:pPr>
+      <w:r>
+        <w:rPr>
+          <w:lang w:val="en-US"/>
+        </w:rPr>
+        <w:t>Azure Container Registry</w:t>
+      </w:r>
+    </w:p>
+    <w:p>
+      <w:pPr>
+        <w:pStyle w:val="Prrafodelista"/>
+        <w:numPr>
+          <w:ilvl w:val="0"/>
+          <w:numId w:val="2"/>
+        </w:numPr>
+        <w:rPr>
+          <w:lang w:val="en-US"/>
+        </w:rPr>
+      </w:pPr>
+      <w:r>
+        <w:rPr>
+          <w:lang w:val="en-US"/>
+        </w:rPr>
+        <w:t>Terraform</w:t>
       </w:r>
     </w:p>
     <w:sectPr>
@@ -123,6 +397,119 @@
 <file path=word/numbering.xml><?xml version="1.0" encoding="utf-8"?>
 <w:numbering xmlns:wpc="http://schemas.microsoft.com/office/word/2010/wordprocessingCanvas" xmlns:cx="http://schemas.microsoft.com/office/drawing/2014/chartex" xmlns:cx1="http://schemas.microsoft.com/office/drawing/2015/9/8/chartex" xmlns:cx2="http://schemas.microsoft.com/office/drawing/2015/10/21/chartex" xmlns:cx3="http://schemas.microsoft.com/office/drawing/2016/5/9/chartex" xmlns:cx4="http://schemas.microsoft.com/office/drawing/2016/5/10/chartex" xmlns:cx5="http://schemas.microsoft.com/office/drawing/2016/5/11/chartex" xmlns:cx6="http://schemas.microsoft.com/office/drawing/2016/5/12/chartex" xmlns:cx7="http://schemas.microsoft.com/office/drawing/2016/5/13/chartex" xmlns:cx8="http://schemas.microsoft.com/office/drawing/2016/5/14/chartex" xmlns:mc="http://schemas.openxmlformats.org/markup-compatibility/2006" xmlns:aink="http://schemas.microsoft.com/office/drawing/2016/ink" xmlns:am3d="http://schemas.microsoft.com/office/drawing/2017/model3d" xmlns:o="urn:schemas-microsoft-com:office:office" xmlns:oel="http://schemas.microsoft.com/office/2019/extlst" xmlns:r="http://schemas.openxmlformats.org/officeDocument/2006/relationships" xmlns:m="http://schemas.openxmlformats.org/officeDocument/2006/math" xmlns:v="urn:schemas-microsoft-com:vml" xmlns:wp14="http://schemas.microsoft.com/office/word/2010/wordprocessingDrawing" xmlns:wp="http://schemas.openxmlformats.org/drawingml/2006/wordprocessingDrawing" xmlns:w10="urn:schemas-microsoft-com:office:word" xmlns:w="http://schemas.openxmlformats.org/wordprocessingml/2006/main" xmlns:w14="http://schemas.microsoft.com/office/word/2010/wordml" xmlns:w15="http://schemas.microsoft.com/office/word/2012/wordml" xmlns:w16cex="http://schemas.microsoft.com/office/word/2018/wordml/cex" xmlns:w16cid="http://schemas.microsoft.com/office/word/2016/wordml/cid" xmlns:w16="http://schemas.microsoft.com/office/word/2018/wordml" xmlns:w16sdtdh="http://schemas.microsoft.com/office/word/2020/wordml/sdtdatahash" xmlns:w16se="http://schemas.microsoft.com/office/word/2015/wordml/symex" xmlns:wpg="http://schemas.microsoft.com/office/word/2010/wordprocessingGroup" xmlns:wpi="http://schemas.microsoft.com/office/word/2010/wordprocessingInk" xmlns:wne="http://schemas.microsoft.com/office/word/2006/wordml" xmlns:wps="http://schemas.microsoft.com/office/word/2010/wordprocessingShape" mc:Ignorable="w14 w15 w16se w16cid w16 w16cex w16sdtdh wp14">
   <w:abstractNum w:abstractNumId="0" w15:restartNumberingAfterBreak="0">
+    <w:nsid w:val="16091BD3"/>
+    <w:multiLevelType w:val="hybridMultilevel"/>
+    <w:tmpl w:val="317833BA"/>
+    <w:lvl w:ilvl="0" w:tplc="340A0001">
+      <w:start w:val="1"/>
+      <w:numFmt w:val="bullet"/>
+      <w:lvlText w:val=""/>
+      <w:lvlJc w:val="left"/>
+      <w:pPr>
+        <w:ind w:left="720" w:hanging="360"/>
+      </w:pPr>
+      <w:rPr>
+        <w:rFonts w:ascii="Symbol" w:hAnsi="Symbol" w:hint="default"/>
+      </w:rPr>
+    </w:lvl>
+    <w:lvl w:ilvl="1" w:tplc="340A0003" w:tentative="1">
+      <w:start w:val="1"/>
+      <w:numFmt w:val="bullet"/>
+      <w:lvlText w:val="o"/>
+      <w:lvlJc w:val="left"/>
+      <w:pPr>
+        <w:ind w:left="1440" w:hanging="360"/>
+      </w:pPr>
+      <w:rPr>
+        <w:rFonts w:ascii="Courier New" w:hAnsi="Courier New" w:cs="Courier New" w:hint="default"/>
+      </w:rPr>
+    </w:lvl>
+    <w:lvl w:ilvl="2" w:tplc="340A0005" w:tentative="1">
+      <w:start w:val="1"/>
+      <w:numFmt w:val="bullet"/>
+      <w:lvlText w:val=""/>
+      <w:lvlJc w:val="left"/>
+      <w:pPr>
+        <w:ind w:left="2160" w:hanging="360"/>
+      </w:pPr>
+      <w:rPr>
+        <w:rFonts w:ascii="Wingdings" w:hAnsi="Wingdings" w:hint="default"/>
+      </w:rPr>
+    </w:lvl>
+    <w:lvl w:ilvl="3" w:tplc="340A0001" w:tentative="1">
+      <w:start w:val="1"/>
+      <w:numFmt w:val="bullet"/>
+      <w:lvlText w:val=""/>
+      <w:lvlJc w:val="left"/>
+      <w:pPr>
+        <w:ind w:left="2880" w:hanging="360"/>
+      </w:pPr>
+      <w:rPr>
+        <w:rFonts w:ascii="Symbol" w:hAnsi="Symbol" w:hint="default"/>
+      </w:rPr>
+    </w:lvl>
+    <w:lvl w:ilvl="4" w:tplc="340A0003" w:tentative="1">
+      <w:start w:val="1"/>
+      <w:numFmt w:val="bullet"/>
+      <w:lvlText w:val="o"/>
+      <w:lvlJc w:val="left"/>
+      <w:pPr>
+        <w:ind w:left="3600" w:hanging="360"/>
+      </w:pPr>
+      <w:rPr>
+        <w:rFonts w:ascii="Courier New" w:hAnsi="Courier New" w:cs="Courier New" w:hint="default"/>
+      </w:rPr>
+    </w:lvl>
+    <w:lvl w:ilvl="5" w:tplc="340A0005" w:tentative="1">
+      <w:start w:val="1"/>
+      <w:numFmt w:val="bullet"/>
+      <w:lvlText w:val=""/>
+      <w:lvlJc w:val="left"/>
+      <w:pPr>
+        <w:ind w:left="4320" w:hanging="360"/>
+      </w:pPr>
+      <w:rPr>
+        <w:rFonts w:ascii="Wingdings" w:hAnsi="Wingdings" w:hint="default"/>
+      </w:rPr>
+    </w:lvl>
+    <w:lvl w:ilvl="6" w:tplc="340A0001" w:tentative="1">
+      <w:start w:val="1"/>
+      <w:numFmt w:val="bullet"/>
+      <w:lvlText w:val=""/>
+      <w:lvlJc w:val="left"/>
+      <w:pPr>
+        <w:ind w:left="5040" w:hanging="360"/>
+      </w:pPr>
+      <w:rPr>
+        <w:rFonts w:ascii="Symbol" w:hAnsi="Symbol" w:hint="default"/>
+      </w:rPr>
+    </w:lvl>
+    <w:lvl w:ilvl="7" w:tplc="340A0003" w:tentative="1">
+      <w:start w:val="1"/>
+      <w:numFmt w:val="bullet"/>
+      <w:lvlText w:val="o"/>
+      <w:lvlJc w:val="left"/>
+      <w:pPr>
+        <w:ind w:left="5760" w:hanging="360"/>
+      </w:pPr>
+      <w:rPr>
+        <w:rFonts w:ascii="Courier New" w:hAnsi="Courier New" w:cs="Courier New" w:hint="default"/>
+      </w:rPr>
+    </w:lvl>
+    <w:lvl w:ilvl="8" w:tplc="340A0005" w:tentative="1">
+      <w:start w:val="1"/>
+      <w:numFmt w:val="bullet"/>
+      <w:lvlText w:val=""/>
+      <w:lvlJc w:val="left"/>
+      <w:pPr>
+        <w:ind w:left="6480" w:hanging="360"/>
+      </w:pPr>
+      <w:rPr>
+        <w:rFonts w:ascii="Wingdings" w:hAnsi="Wingdings" w:hint="default"/>
+      </w:rPr>
+    </w:lvl>
+  </w:abstractNum>
+  <w:abstractNum w:abstractNumId="1" w15:restartNumberingAfterBreak="0">
     <w:nsid w:val="2D7E68BD"/>
     <w:multiLevelType w:val="hybridMultilevel"/>
     <w:tmpl w:val="F2C07976"/>
@@ -236,6 +623,9 @@
     </w:lvl>
   </w:abstractNum>
   <w:num w:numId="1" w16cid:durableId="587420164">
+    <w:abstractNumId w:val="1"/>
+  </w:num>
+  <w:num w:numId="2" w16cid:durableId="1454405273">
     <w:abstractNumId w:val="0"/>
   </w:num>
 </w:numbering>

</xml_diff>

<commit_message>
Updated documentation and added application skeleton
</commit_message>
<xml_diff>
--- a/docs/Documentation.docx
+++ b/docs/Documentation.docx
@@ -412,6 +412,36 @@
           <w:lang w:val="en-US"/>
         </w:rPr>
         <w:t>Terraform</w:t>
+      </w:r>
+    </w:p>
+    <w:p>
+      <w:pPr>
+        <w:pStyle w:val="Prrafodelista"/>
+        <w:numPr>
+          <w:ilvl w:val="0"/>
+          <w:numId w:val="2"/>
+        </w:numPr>
+        <w:rPr>
+          <w:lang w:val="en-US"/>
+        </w:rPr>
+      </w:pPr>
+      <w:r>
+        <w:rPr>
+          <w:lang w:val="en-US"/>
+        </w:rPr>
+        <w:t>Google</w:t>
+      </w:r>
+      <w:r>
+        <w:rPr>
+          <w:lang w:val="en-US"/>
+        </w:rPr>
+        <w:t>/Bing</w:t>
+      </w:r>
+      <w:r>
+        <w:rPr>
+          <w:lang w:val="en-US"/>
+        </w:rPr>
+        <w:t xml:space="preserve"> Maps API</w:t>
       </w:r>
     </w:p>
     <w:sectPr>

</xml_diff>

<commit_message>
Updated documentation and added mobile application skeleton (#4)
* Updated documentation

* Updated .NET version

* Updated documentation and added application skeleton
</commit_message>
<xml_diff>
--- a/docs/Documentation.docx
+++ b/docs/Documentation.docx
@@ -183,7 +183,13 @@
         <w:rPr>
           <w:lang w:val="en-US"/>
         </w:rPr>
-        <w:t>.NET 8</w:t>
+        <w:t xml:space="preserve">.NET </w:t>
+      </w:r>
+      <w:r>
+        <w:rPr>
+          <w:lang w:val="en-US"/>
+        </w:rPr>
+        <w:t>7</w:t>
       </w:r>
     </w:p>
     <w:p>
@@ -381,7 +387,61 @@
         <w:rPr>
           <w:lang w:val="en-US"/>
         </w:rPr>
+        <w:t>Notifications</w:t>
+      </w:r>
+      <w:r>
+        <w:rPr>
+          <w:lang w:val="en-US"/>
+        </w:rPr>
+        <w:t xml:space="preserve"> Hubs</w:t>
+      </w:r>
+    </w:p>
+    <w:p>
+      <w:pPr>
+        <w:pStyle w:val="Prrafodelista"/>
+        <w:numPr>
+          <w:ilvl w:val="0"/>
+          <w:numId w:val="2"/>
+        </w:numPr>
+        <w:rPr>
+          <w:lang w:val="en-US"/>
+        </w:rPr>
+      </w:pPr>
+      <w:r>
+        <w:rPr>
+          <w:lang w:val="en-US"/>
+        </w:rPr>
         <w:t>Terraform</w:t>
+      </w:r>
+    </w:p>
+    <w:p>
+      <w:pPr>
+        <w:pStyle w:val="Prrafodelista"/>
+        <w:numPr>
+          <w:ilvl w:val="0"/>
+          <w:numId w:val="2"/>
+        </w:numPr>
+        <w:rPr>
+          <w:lang w:val="en-US"/>
+        </w:rPr>
+      </w:pPr>
+      <w:r>
+        <w:rPr>
+          <w:lang w:val="en-US"/>
+        </w:rPr>
+        <w:t>Google</w:t>
+      </w:r>
+      <w:r>
+        <w:rPr>
+          <w:lang w:val="en-US"/>
+        </w:rPr>
+        <w:t>/Bing</w:t>
+      </w:r>
+      <w:r>
+        <w:rPr>
+          <w:lang w:val="en-US"/>
+        </w:rPr>
+        <w:t xml:space="preserve"> Maps API</w:t>
       </w:r>
     </w:p>
     <w:sectPr>

</xml_diff>